<commit_message>
Added Atomic class notes
</commit_message>
<xml_diff>
--- a/6. Multi Threading.docx
+++ b/6. Multi Threading.docx
@@ -14520,16 +14520,7 @@
           <w:szCs w:val="32"/>
         </w:rPr>
         <w:lastRenderedPageBreak/>
-        <w:t xml:space="preserve"># </w:t>
-      </w:r>
-      <w:r>
-        <w:rPr>
-          <w:rFonts w:asciiTheme="majorHAnsi" w:hAnsiTheme="majorHAnsi" w:cstheme="majorHAnsi"/>
-          <w:color w:val="2E74B5" w:themeColor="accent5" w:themeShade="BF"/>
-          <w:sz w:val="32"/>
-          <w:szCs w:val="32"/>
-        </w:rPr>
-        <w:t>Yield</w:t>
+        <w:t># Yield</w:t>
       </w:r>
     </w:p>
     <w:p>
@@ -14605,7 +14596,22 @@
           <w:sz w:val="24"/>
           <w:lang w:eastAsia="en-IN"/>
         </w:rPr>
-        <w:t xml:space="preserve">, giving a hint to the thread scheduler that </w:t>
+        <w:t xml:space="preserve">, giving a </w:t>
+      </w:r>
+      <w:r>
+        <w:rPr>
+          <w:sz w:val="24"/>
+          <w:u w:val="single"/>
+          <w:lang w:eastAsia="en-IN"/>
+        </w:rPr>
+        <w:t>hint</w:t>
+      </w:r>
+      <w:r>
+        <w:rPr>
+          <w:sz w:val="24"/>
+          <w:lang w:eastAsia="en-IN"/>
+        </w:rPr>
+        <w:t xml:space="preserve"> to the thread scheduler that </w:t>
       </w:r>
       <w:r>
         <w:rPr>
@@ -15462,8 +15468,6 @@
           <w:lang w:eastAsia="en-IN"/>
         </w:rPr>
       </w:pPr>
-      <w:bookmarkStart w:id="9" w:name="_GoBack"/>
-      <w:bookmarkEnd w:id="9"/>
     </w:p>
     <w:p>
       <w:pPr>
@@ -15477,7 +15481,7 @@
           <w:lang w:eastAsia="en-IN"/>
         </w:rPr>
       </w:pPr>
-      <w:bookmarkStart w:id="10" w:name="_Toc197853793"/>
+      <w:bookmarkStart w:id="9" w:name="_Toc197853793"/>
       <w:r>
         <w:rPr>
           <w:rFonts w:eastAsia="Times New Roman"/>
@@ -15489,7 +15493,7 @@
         <w:lastRenderedPageBreak/>
         <w:t>4. Synchronization</w:t>
       </w:r>
-      <w:bookmarkEnd w:id="10"/>
+      <w:bookmarkEnd w:id="9"/>
     </w:p>
     <w:p>
       <w:pPr>
@@ -15542,7 +15546,7 @@
           <w:szCs w:val="32"/>
         </w:rPr>
       </w:pPr>
-      <w:bookmarkStart w:id="11" w:name="_Toc197853794"/>
+      <w:bookmarkStart w:id="10" w:name="_Toc197853794"/>
       <w:r>
         <w:rPr>
           <w:rFonts w:asciiTheme="majorHAnsi" w:hAnsiTheme="majorHAnsi" w:cstheme="majorHAnsi"/>
@@ -15552,7 +15556,7 @@
         </w:rPr>
         <w:t># Race Condition</w:t>
       </w:r>
-      <w:bookmarkEnd w:id="11"/>
+      <w:bookmarkEnd w:id="10"/>
     </w:p>
     <w:p>
       <w:pPr>
@@ -16891,7 +16895,7 @@
           <w:szCs w:val="32"/>
         </w:rPr>
       </w:pPr>
-      <w:bookmarkStart w:id="12" w:name="_Toc197853795"/>
+      <w:bookmarkStart w:id="11" w:name="_Toc197853795"/>
       <w:r>
         <w:rPr>
           <w:rFonts w:asciiTheme="majorHAnsi" w:hAnsiTheme="majorHAnsi" w:cstheme="majorHAnsi"/>
@@ -16902,7 +16906,7 @@
         <w:lastRenderedPageBreak/>
         <w:t># Synchronized Keyword</w:t>
       </w:r>
-      <w:bookmarkEnd w:id="12"/>
+      <w:bookmarkEnd w:id="11"/>
     </w:p>
     <w:p>
       <w:pPr>
@@ -16936,14 +16940,7 @@
           <w:sz w:val="24"/>
           <w:lang w:eastAsia="en-IN"/>
         </w:rPr>
-        <w:t>: Only one thread at a time can execute</w:t>
-      </w:r>
-      <w:r>
-        <w:rPr>
-          <w:sz w:val="24"/>
-          <w:lang w:eastAsia="en-IN"/>
-        </w:rPr>
-        <w:t xml:space="preserve"> the synchronized block/method.</w:t>
+        <w:t>: Only one thread at a time can execute the synchronized block/method.</w:t>
       </w:r>
     </w:p>
     <w:p>
@@ -18898,7 +18895,7 @@
           <w:szCs w:val="32"/>
         </w:rPr>
       </w:pPr>
-      <w:bookmarkStart w:id="13" w:name="_Toc197853796"/>
+      <w:bookmarkStart w:id="12" w:name="_Toc197853796"/>
       <w:r>
         <w:rPr>
           <w:rFonts w:asciiTheme="majorHAnsi" w:hAnsiTheme="majorHAnsi" w:cstheme="majorHAnsi"/>
@@ -18908,7 +18905,7 @@
         </w:rPr>
         <w:t># Locks</w:t>
       </w:r>
-      <w:bookmarkEnd w:id="13"/>
+      <w:bookmarkEnd w:id="12"/>
     </w:p>
     <w:p>
       <w:pPr>
@@ -20719,7 +20716,7 @@
           <w:szCs w:val="32"/>
         </w:rPr>
       </w:pPr>
-      <w:bookmarkStart w:id="14" w:name="_Toc197853797"/>
+      <w:bookmarkStart w:id="13" w:name="_Toc197853797"/>
       <w:r>
         <w:rPr>
           <w:rFonts w:asciiTheme="majorHAnsi" w:hAnsiTheme="majorHAnsi" w:cstheme="majorHAnsi"/>
@@ -20730,7 +20727,7 @@
         <w:lastRenderedPageBreak/>
         <w:t># Inter-Thread communication</w:t>
       </w:r>
-      <w:bookmarkEnd w:id="14"/>
+      <w:bookmarkEnd w:id="13"/>
     </w:p>
     <w:p>
       <w:pPr>
@@ -21590,22 +21587,6 @@
           <w:lang w:eastAsia="en-IN"/>
         </w:rPr>
         <w:t>race conditions</w:t>
-      </w:r>
-      <w:r>
-        <w:rPr>
-          <w:sz w:val="24"/>
-          <w:lang w:eastAsia="en-IN"/>
-        </w:rPr>
-        <w:t xml:space="preserve"> or </w:t>
-      </w:r>
-      <w:r>
-        <w:rPr>
-          <w:b/>
-          <w:bCs/>
-          <w:sz w:val="24"/>
-          <w:lang w:eastAsia="en-IN"/>
-        </w:rPr>
-        <w:t>deadlocks</w:t>
       </w:r>
       <w:r>
         <w:rPr>
@@ -24683,6 +24664,1425 @@
     </w:p>
     <w:p>
       <w:pPr>
+        <w:pStyle w:val="Heading3"/>
+        <w:spacing w:after="240"/>
+        <w:rPr>
+          <w:rFonts w:asciiTheme="majorHAnsi" w:hAnsiTheme="majorHAnsi" w:cstheme="majorHAnsi"/>
+          <w:color w:val="2E74B5" w:themeColor="accent5" w:themeShade="BF"/>
+          <w:sz w:val="32"/>
+          <w:szCs w:val="32"/>
+        </w:rPr>
+      </w:pPr>
+      <w:bookmarkStart w:id="14" w:name="_Toc197853798"/>
+      <w:r>
+        <w:rPr>
+          <w:rFonts w:asciiTheme="majorHAnsi" w:hAnsiTheme="majorHAnsi" w:cstheme="majorHAnsi"/>
+          <w:color w:val="2E74B5" w:themeColor="accent5" w:themeShade="BF"/>
+          <w:sz w:val="32"/>
+          <w:szCs w:val="32"/>
+        </w:rPr>
+        <w:lastRenderedPageBreak/>
+        <w:t xml:space="preserve"># </w:t>
+      </w:r>
+      <w:r>
+        <w:rPr>
+          <w:rFonts w:asciiTheme="majorHAnsi" w:hAnsiTheme="majorHAnsi" w:cstheme="majorHAnsi"/>
+          <w:color w:val="2E74B5" w:themeColor="accent5" w:themeShade="BF"/>
+          <w:sz w:val="32"/>
+          <w:szCs w:val="32"/>
+        </w:rPr>
+        <w:t>Atomic class</w:t>
+      </w:r>
+    </w:p>
+    <w:p>
+      <w:pPr>
+        <w:rPr>
+          <w:sz w:val="24"/>
+          <w:lang w:eastAsia="en-IN"/>
+        </w:rPr>
+      </w:pPr>
+      <w:r>
+        <w:rPr>
+          <w:sz w:val="24"/>
+          <w:lang w:eastAsia="en-IN"/>
+        </w:rPr>
+        <w:t xml:space="preserve">Atomic classes are part of the </w:t>
+      </w:r>
+      <w:proofErr w:type="spellStart"/>
+      <w:r>
+        <w:rPr>
+          <w:sz w:val="24"/>
+          <w:lang w:eastAsia="en-IN"/>
+        </w:rPr>
+        <w:t>java.util.concurrent.atomic</w:t>
+      </w:r>
+      <w:proofErr w:type="spellEnd"/>
+      <w:r>
+        <w:rPr>
+          <w:sz w:val="24"/>
+          <w:lang w:eastAsia="en-IN"/>
+        </w:rPr>
+        <w:t xml:space="preserve"> package and provide </w:t>
+      </w:r>
+      <w:r>
+        <w:rPr>
+          <w:b/>
+          <w:bCs/>
+          <w:sz w:val="24"/>
+          <w:lang w:eastAsia="en-IN"/>
+        </w:rPr>
+        <w:t>lock-free, thread-safe operations</w:t>
+      </w:r>
+      <w:r>
+        <w:rPr>
+          <w:sz w:val="24"/>
+          <w:lang w:eastAsia="en-IN"/>
+        </w:rPr>
+        <w:t xml:space="preserve"> using </w:t>
+      </w:r>
+      <w:r>
+        <w:rPr>
+          <w:b/>
+          <w:bCs/>
+          <w:sz w:val="24"/>
+          <w:lang w:eastAsia="en-IN"/>
+        </w:rPr>
+        <w:t>low-level atomic CPU instructions</w:t>
+      </w:r>
+      <w:r>
+        <w:rPr>
+          <w:sz w:val="24"/>
+          <w:lang w:eastAsia="en-IN"/>
+        </w:rPr>
+        <w:t xml:space="preserve"> like </w:t>
+      </w:r>
+      <w:r>
+        <w:rPr>
+          <w:b/>
+          <w:bCs/>
+          <w:sz w:val="24"/>
+          <w:lang w:eastAsia="en-IN"/>
+        </w:rPr>
+        <w:t>compare-and-swap (CAS)</w:t>
+      </w:r>
+      <w:r>
+        <w:rPr>
+          <w:sz w:val="24"/>
+          <w:lang w:eastAsia="en-IN"/>
+        </w:rPr>
+        <w:t>.</w:t>
+      </w:r>
+    </w:p>
+    <w:tbl>
+      <w:tblPr>
+        <w:tblW w:w="9615" w:type="dxa"/>
+        <w:tblCellSpacing w:w="15" w:type="dxa"/>
+        <w:tblBorders>
+          <w:top w:val="single" w:sz="4" w:space="0" w:color="auto"/>
+          <w:left w:val="single" w:sz="4" w:space="0" w:color="auto"/>
+          <w:bottom w:val="single" w:sz="4" w:space="0" w:color="auto"/>
+          <w:right w:val="single" w:sz="4" w:space="0" w:color="auto"/>
+          <w:insideH w:val="single" w:sz="4" w:space="0" w:color="auto"/>
+          <w:insideV w:val="single" w:sz="4" w:space="0" w:color="auto"/>
+        </w:tblBorders>
+        <w:tblCellMar>
+          <w:top w:w="15" w:type="dxa"/>
+          <w:left w:w="15" w:type="dxa"/>
+          <w:bottom w:w="15" w:type="dxa"/>
+          <w:right w:w="15" w:type="dxa"/>
+        </w:tblCellMar>
+        <w:tblLook w:val="04A0" w:firstRow="1" w:lastRow="0" w:firstColumn="1" w:lastColumn="0" w:noHBand="0" w:noVBand="1"/>
+      </w:tblPr>
+      <w:tblGrid>
+        <w:gridCol w:w="2512"/>
+        <w:gridCol w:w="3830"/>
+        <w:gridCol w:w="3273"/>
+      </w:tblGrid>
+      <w:tr>
+        <w:trPr>
+          <w:trHeight w:val="588"/>
+          <w:tblHeader/>
+          <w:tblCellSpacing w:w="15" w:type="dxa"/>
+        </w:trPr>
+        <w:tc>
+          <w:tcPr>
+            <w:tcW w:w="0" w:type="auto"/>
+            <w:vAlign w:val="center"/>
+            <w:hideMark/>
+          </w:tcPr>
+          <w:p>
+            <w:pPr>
+              <w:rPr>
+                <w:b/>
+                <w:bCs/>
+                <w:lang w:eastAsia="en-IN"/>
+              </w:rPr>
+            </w:pPr>
+            <w:r>
+              <w:rPr>
+                <w:b/>
+                <w:bCs/>
+                <w:lang w:eastAsia="en-IN"/>
+              </w:rPr>
+              <w:t>Atomic Type</w:t>
+            </w:r>
+          </w:p>
+        </w:tc>
+        <w:tc>
+          <w:tcPr>
+            <w:tcW w:w="0" w:type="auto"/>
+            <w:vAlign w:val="center"/>
+            <w:hideMark/>
+          </w:tcPr>
+          <w:p>
+            <w:pPr>
+              <w:rPr>
+                <w:b/>
+                <w:bCs/>
+                <w:lang w:eastAsia="en-IN"/>
+              </w:rPr>
+            </w:pPr>
+            <w:r>
+              <w:rPr>
+                <w:b/>
+                <w:bCs/>
+                <w:lang w:eastAsia="en-IN"/>
+              </w:rPr>
+              <w:t>Used For</w:t>
+            </w:r>
+          </w:p>
+        </w:tc>
+        <w:tc>
+          <w:tcPr>
+            <w:tcW w:w="0" w:type="auto"/>
+            <w:vAlign w:val="center"/>
+            <w:hideMark/>
+          </w:tcPr>
+          <w:p>
+            <w:pPr>
+              <w:rPr>
+                <w:b/>
+                <w:bCs/>
+                <w:lang w:eastAsia="en-IN"/>
+              </w:rPr>
+            </w:pPr>
+            <w:r>
+              <w:rPr>
+                <w:b/>
+                <w:bCs/>
+                <w:lang w:eastAsia="en-IN"/>
+              </w:rPr>
+              <w:t>Example Operation</w:t>
+            </w:r>
+          </w:p>
+        </w:tc>
+      </w:tr>
+      <w:tr>
+        <w:trPr>
+          <w:trHeight w:val="575"/>
+          <w:tblCellSpacing w:w="15" w:type="dxa"/>
+        </w:trPr>
+        <w:tc>
+          <w:tcPr>
+            <w:tcW w:w="0" w:type="auto"/>
+            <w:vAlign w:val="center"/>
+            <w:hideMark/>
+          </w:tcPr>
+          <w:p>
+            <w:pPr>
+              <w:spacing w:after="0"/>
+              <w:rPr>
+                <w:lang w:eastAsia="en-IN"/>
+              </w:rPr>
+            </w:pPr>
+            <w:proofErr w:type="spellStart"/>
+            <w:r>
+              <w:rPr>
+                <w:lang w:eastAsia="en-IN"/>
+              </w:rPr>
+              <w:t>AtomicInteger</w:t>
+            </w:r>
+            <w:proofErr w:type="spellEnd"/>
+          </w:p>
+        </w:tc>
+        <w:tc>
+          <w:tcPr>
+            <w:tcW w:w="0" w:type="auto"/>
+            <w:vAlign w:val="center"/>
+            <w:hideMark/>
+          </w:tcPr>
+          <w:p>
+            <w:pPr>
+              <w:spacing w:after="0"/>
+              <w:rPr>
+                <w:lang w:eastAsia="en-IN"/>
+              </w:rPr>
+            </w:pPr>
+            <w:r>
+              <w:rPr>
+                <w:lang w:eastAsia="en-IN"/>
+              </w:rPr>
+              <w:t xml:space="preserve">Atomic operations on </w:t>
+            </w:r>
+            <w:proofErr w:type="spellStart"/>
+            <w:r>
+              <w:rPr>
+                <w:lang w:eastAsia="en-IN"/>
+              </w:rPr>
+              <w:t>int</w:t>
+            </w:r>
+            <w:proofErr w:type="spellEnd"/>
+          </w:p>
+        </w:tc>
+        <w:tc>
+          <w:tcPr>
+            <w:tcW w:w="0" w:type="auto"/>
+            <w:vAlign w:val="center"/>
+            <w:hideMark/>
+          </w:tcPr>
+          <w:p>
+            <w:pPr>
+              <w:spacing w:after="0"/>
+              <w:rPr>
+                <w:lang w:eastAsia="en-IN"/>
+              </w:rPr>
+            </w:pPr>
+            <w:r>
+              <w:rPr>
+                <w:lang w:eastAsia="en-IN"/>
+              </w:rPr>
+              <w:t xml:space="preserve">get(), </w:t>
+            </w:r>
+            <w:proofErr w:type="spellStart"/>
+            <w:r>
+              <w:rPr>
+                <w:lang w:eastAsia="en-IN"/>
+              </w:rPr>
+              <w:t>incrementAndGet</w:t>
+            </w:r>
+            <w:proofErr w:type="spellEnd"/>
+            <w:r>
+              <w:rPr>
+                <w:lang w:eastAsia="en-IN"/>
+              </w:rPr>
+              <w:t>()</w:t>
+            </w:r>
+          </w:p>
+        </w:tc>
+      </w:tr>
+      <w:tr>
+        <w:trPr>
+          <w:trHeight w:val="588"/>
+          <w:tblCellSpacing w:w="15" w:type="dxa"/>
+        </w:trPr>
+        <w:tc>
+          <w:tcPr>
+            <w:tcW w:w="0" w:type="auto"/>
+            <w:vAlign w:val="center"/>
+            <w:hideMark/>
+          </w:tcPr>
+          <w:p>
+            <w:pPr>
+              <w:spacing w:after="0"/>
+              <w:rPr>
+                <w:lang w:eastAsia="en-IN"/>
+              </w:rPr>
+            </w:pPr>
+            <w:proofErr w:type="spellStart"/>
+            <w:r>
+              <w:rPr>
+                <w:lang w:eastAsia="en-IN"/>
+              </w:rPr>
+              <w:t>AtomicLong</w:t>
+            </w:r>
+            <w:proofErr w:type="spellEnd"/>
+          </w:p>
+        </w:tc>
+        <w:tc>
+          <w:tcPr>
+            <w:tcW w:w="0" w:type="auto"/>
+            <w:vAlign w:val="center"/>
+            <w:hideMark/>
+          </w:tcPr>
+          <w:p>
+            <w:pPr>
+              <w:spacing w:after="0"/>
+              <w:rPr>
+                <w:lang w:eastAsia="en-IN"/>
+              </w:rPr>
+            </w:pPr>
+            <w:r>
+              <w:rPr>
+                <w:lang w:eastAsia="en-IN"/>
+              </w:rPr>
+              <w:t>Atomic operations on long</w:t>
+            </w:r>
+          </w:p>
+        </w:tc>
+        <w:tc>
+          <w:tcPr>
+            <w:tcW w:w="0" w:type="auto"/>
+            <w:vAlign w:val="center"/>
+            <w:hideMark/>
+          </w:tcPr>
+          <w:p>
+            <w:pPr>
+              <w:spacing w:after="0"/>
+              <w:rPr>
+                <w:lang w:eastAsia="en-IN"/>
+              </w:rPr>
+            </w:pPr>
+            <w:proofErr w:type="spellStart"/>
+            <w:r>
+              <w:rPr>
+                <w:lang w:eastAsia="en-IN"/>
+              </w:rPr>
+              <w:t>addAndGet</w:t>
+            </w:r>
+            <w:proofErr w:type="spellEnd"/>
+            <w:r>
+              <w:rPr>
+                <w:lang w:eastAsia="en-IN"/>
+              </w:rPr>
+              <w:t>(5)</w:t>
+            </w:r>
+          </w:p>
+        </w:tc>
+      </w:tr>
+      <w:tr>
+        <w:trPr>
+          <w:trHeight w:val="575"/>
+          <w:tblCellSpacing w:w="15" w:type="dxa"/>
+        </w:trPr>
+        <w:tc>
+          <w:tcPr>
+            <w:tcW w:w="0" w:type="auto"/>
+            <w:vAlign w:val="center"/>
+            <w:hideMark/>
+          </w:tcPr>
+          <w:p>
+            <w:pPr>
+              <w:spacing w:after="0"/>
+              <w:rPr>
+                <w:lang w:eastAsia="en-IN"/>
+              </w:rPr>
+            </w:pPr>
+            <w:proofErr w:type="spellStart"/>
+            <w:r>
+              <w:rPr>
+                <w:lang w:eastAsia="en-IN"/>
+              </w:rPr>
+              <w:t>AtomicBoolean</w:t>
+            </w:r>
+            <w:proofErr w:type="spellEnd"/>
+          </w:p>
+        </w:tc>
+        <w:tc>
+          <w:tcPr>
+            <w:tcW w:w="0" w:type="auto"/>
+            <w:vAlign w:val="center"/>
+            <w:hideMark/>
+          </w:tcPr>
+          <w:p>
+            <w:pPr>
+              <w:spacing w:after="0"/>
+              <w:rPr>
+                <w:lang w:eastAsia="en-IN"/>
+              </w:rPr>
+            </w:pPr>
+            <w:r>
+              <w:rPr>
+                <w:lang w:eastAsia="en-IN"/>
+              </w:rPr>
+              <w:t xml:space="preserve">Atomic </w:t>
+            </w:r>
+            <w:proofErr w:type="spellStart"/>
+            <w:r>
+              <w:rPr>
+                <w:lang w:eastAsia="en-IN"/>
+              </w:rPr>
+              <w:t>boolean</w:t>
+            </w:r>
+            <w:proofErr w:type="spellEnd"/>
+            <w:r>
+              <w:rPr>
+                <w:lang w:eastAsia="en-IN"/>
+              </w:rPr>
+              <w:t xml:space="preserve"> flag</w:t>
+            </w:r>
+          </w:p>
+        </w:tc>
+        <w:tc>
+          <w:tcPr>
+            <w:tcW w:w="0" w:type="auto"/>
+            <w:vAlign w:val="center"/>
+            <w:hideMark/>
+          </w:tcPr>
+          <w:p>
+            <w:pPr>
+              <w:spacing w:after="0"/>
+              <w:rPr>
+                <w:lang w:eastAsia="en-IN"/>
+              </w:rPr>
+            </w:pPr>
+            <w:proofErr w:type="spellStart"/>
+            <w:r>
+              <w:rPr>
+                <w:lang w:eastAsia="en-IN"/>
+              </w:rPr>
+              <w:t>compareAndSet</w:t>
+            </w:r>
+            <w:proofErr w:type="spellEnd"/>
+            <w:r>
+              <w:rPr>
+                <w:lang w:eastAsia="en-IN"/>
+              </w:rPr>
+              <w:t>(false, true)</w:t>
+            </w:r>
+          </w:p>
+        </w:tc>
+      </w:tr>
+      <w:tr>
+        <w:trPr>
+          <w:trHeight w:val="588"/>
+          <w:tblCellSpacing w:w="15" w:type="dxa"/>
+        </w:trPr>
+        <w:tc>
+          <w:tcPr>
+            <w:tcW w:w="0" w:type="auto"/>
+            <w:vAlign w:val="center"/>
+            <w:hideMark/>
+          </w:tcPr>
+          <w:p>
+            <w:pPr>
+              <w:spacing w:after="0"/>
+              <w:rPr>
+                <w:lang w:eastAsia="en-IN"/>
+              </w:rPr>
+            </w:pPr>
+            <w:proofErr w:type="spellStart"/>
+            <w:r>
+              <w:rPr>
+                <w:lang w:eastAsia="en-IN"/>
+              </w:rPr>
+              <w:t>AtomicReference</w:t>
+            </w:r>
+            <w:proofErr w:type="spellEnd"/>
+            <w:r>
+              <w:rPr>
+                <w:lang w:eastAsia="en-IN"/>
+              </w:rPr>
+              <w:t>&lt;T&gt;</w:t>
+            </w:r>
+          </w:p>
+        </w:tc>
+        <w:tc>
+          <w:tcPr>
+            <w:tcW w:w="0" w:type="auto"/>
+            <w:vAlign w:val="center"/>
+            <w:hideMark/>
+          </w:tcPr>
+          <w:p>
+            <w:pPr>
+              <w:spacing w:after="0"/>
+              <w:rPr>
+                <w:lang w:eastAsia="en-IN"/>
+              </w:rPr>
+            </w:pPr>
+            <w:r>
+              <w:rPr>
+                <w:lang w:eastAsia="en-IN"/>
+              </w:rPr>
+              <w:t>Atomic operations on any object</w:t>
+            </w:r>
+          </w:p>
+        </w:tc>
+        <w:tc>
+          <w:tcPr>
+            <w:tcW w:w="0" w:type="auto"/>
+            <w:vAlign w:val="center"/>
+            <w:hideMark/>
+          </w:tcPr>
+          <w:p>
+            <w:pPr>
+              <w:spacing w:after="0"/>
+              <w:rPr>
+                <w:lang w:eastAsia="en-IN"/>
+              </w:rPr>
+            </w:pPr>
+            <w:proofErr w:type="spellStart"/>
+            <w:r>
+              <w:rPr>
+                <w:lang w:eastAsia="en-IN"/>
+              </w:rPr>
+              <w:t>getAndSet</w:t>
+            </w:r>
+            <w:proofErr w:type="spellEnd"/>
+            <w:r>
+              <w:rPr>
+                <w:lang w:eastAsia="en-IN"/>
+              </w:rPr>
+              <w:t>(</w:t>
+            </w:r>
+            <w:proofErr w:type="spellStart"/>
+            <w:r>
+              <w:rPr>
+                <w:lang w:eastAsia="en-IN"/>
+              </w:rPr>
+              <w:t>newObj</w:t>
+            </w:r>
+            <w:proofErr w:type="spellEnd"/>
+            <w:r>
+              <w:rPr>
+                <w:lang w:eastAsia="en-IN"/>
+              </w:rPr>
+              <w:t>)</w:t>
+            </w:r>
+          </w:p>
+        </w:tc>
+      </w:tr>
+    </w:tbl>
+    <w:p>
+      <w:pPr>
+        <w:rPr>
+          <w:lang w:eastAsia="en-IN"/>
+        </w:rPr>
+      </w:pPr>
+    </w:p>
+    <w:p>
+      <w:pPr>
+        <w:pStyle w:val="HTMLPreformatted"/>
+        <w:shd w:val="clear" w:color="auto" w:fill="1E1F22"/>
+        <w:rPr>
+          <w:color w:val="BCBEC4"/>
+        </w:rPr>
+      </w:pPr>
+      <w:r>
+        <w:rPr>
+          <w:color w:val="CF8E6D"/>
+        </w:rPr>
+        <w:t xml:space="preserve">import </w:t>
+      </w:r>
+      <w:proofErr w:type="spellStart"/>
+      <w:r>
+        <w:rPr>
+          <w:color w:val="BCBEC4"/>
+        </w:rPr>
+        <w:t>java.util.concurrent.atomic.AtomicInteger</w:t>
+      </w:r>
+      <w:proofErr w:type="spellEnd"/>
+      <w:r>
+        <w:rPr>
+          <w:color w:val="BCBEC4"/>
+        </w:rPr>
+        <w:t>;</w:t>
+      </w:r>
+      <w:r>
+        <w:rPr>
+          <w:color w:val="BCBEC4"/>
+        </w:rPr>
+        <w:br/>
+      </w:r>
+      <w:r>
+        <w:rPr>
+          <w:color w:val="BCBEC4"/>
+        </w:rPr>
+        <w:br/>
+      </w:r>
+      <w:r>
+        <w:rPr>
+          <w:color w:val="CF8E6D"/>
+        </w:rPr>
+        <w:t xml:space="preserve">class </w:t>
+      </w:r>
+      <w:r>
+        <w:rPr>
+          <w:color w:val="BCBEC4"/>
+        </w:rPr>
+        <w:t xml:space="preserve">Counter{  </w:t>
+      </w:r>
+      <w:r>
+        <w:rPr>
+          <w:color w:val="7A7E85"/>
+        </w:rPr>
+        <w:t>//shared resource</w:t>
+      </w:r>
+      <w:r>
+        <w:rPr>
+          <w:color w:val="7A7E85"/>
+        </w:rPr>
+        <w:br/>
+        <w:t xml:space="preserve">    </w:t>
+      </w:r>
+      <w:proofErr w:type="spellStart"/>
+      <w:r>
+        <w:rPr>
+          <w:color w:val="BCBEC4"/>
+        </w:rPr>
+        <w:t>AtomicInteger</w:t>
+      </w:r>
+      <w:proofErr w:type="spellEnd"/>
+      <w:r>
+        <w:rPr>
+          <w:color w:val="BCBEC4"/>
+        </w:rPr>
+        <w:t xml:space="preserve"> </w:t>
+      </w:r>
+      <w:r>
+        <w:rPr>
+          <w:color w:val="C77DBB"/>
+        </w:rPr>
+        <w:t xml:space="preserve">counter </w:t>
+      </w:r>
+      <w:r>
+        <w:rPr>
+          <w:color w:val="BCBEC4"/>
+        </w:rPr>
+        <w:t xml:space="preserve">= </w:t>
+      </w:r>
+      <w:r>
+        <w:rPr>
+          <w:color w:val="CF8E6D"/>
+        </w:rPr>
+        <w:t xml:space="preserve">new </w:t>
+      </w:r>
+      <w:proofErr w:type="spellStart"/>
+      <w:r>
+        <w:rPr>
+          <w:color w:val="BCBEC4"/>
+        </w:rPr>
+        <w:t>AtomicInteger</w:t>
+      </w:r>
+      <w:proofErr w:type="spellEnd"/>
+      <w:r>
+        <w:rPr>
+          <w:color w:val="BCBEC4"/>
+        </w:rPr>
+        <w:t>(</w:t>
+      </w:r>
+      <w:r>
+        <w:rPr>
+          <w:color w:val="2AACB8"/>
+        </w:rPr>
+        <w:t>0</w:t>
+      </w:r>
+      <w:r>
+        <w:rPr>
+          <w:color w:val="BCBEC4"/>
+        </w:rPr>
+        <w:t>);</w:t>
+      </w:r>
+      <w:r>
+        <w:rPr>
+          <w:color w:val="BCBEC4"/>
+        </w:rPr>
+        <w:br/>
+      </w:r>
+      <w:r>
+        <w:rPr>
+          <w:color w:val="BCBEC4"/>
+        </w:rPr>
+        <w:br/>
+        <w:t xml:space="preserve">    </w:t>
+      </w:r>
+      <w:r>
+        <w:rPr>
+          <w:color w:val="CF8E6D"/>
+        </w:rPr>
+        <w:t xml:space="preserve">public void </w:t>
+      </w:r>
+      <w:r>
+        <w:rPr>
+          <w:color w:val="56A8F5"/>
+        </w:rPr>
+        <w:t>increment</w:t>
+      </w:r>
+      <w:r>
+        <w:rPr>
+          <w:color w:val="BCBEC4"/>
+        </w:rPr>
+        <w:t>(){</w:t>
+      </w:r>
+      <w:r>
+        <w:rPr>
+          <w:color w:val="BCBEC4"/>
+        </w:rPr>
+        <w:br/>
+        <w:t xml:space="preserve">        </w:t>
+      </w:r>
+      <w:proofErr w:type="spellStart"/>
+      <w:r>
+        <w:rPr>
+          <w:color w:val="C77DBB"/>
+        </w:rPr>
+        <w:t>counter</w:t>
+      </w:r>
+      <w:r>
+        <w:rPr>
+          <w:color w:val="BCBEC4"/>
+        </w:rPr>
+        <w:t>.getAndIncrement</w:t>
+      </w:r>
+      <w:proofErr w:type="spellEnd"/>
+      <w:r>
+        <w:rPr>
+          <w:color w:val="BCBEC4"/>
+        </w:rPr>
+        <w:t xml:space="preserve">(); </w:t>
+      </w:r>
+      <w:r>
+        <w:rPr>
+          <w:color w:val="7A7E85"/>
+        </w:rPr>
+        <w:t>//  counter = counter + 1;(as single transactions)</w:t>
+      </w:r>
+      <w:r>
+        <w:rPr>
+          <w:color w:val="7A7E85"/>
+        </w:rPr>
+        <w:br/>
+        <w:t xml:space="preserve">    </w:t>
+      </w:r>
+      <w:r>
+        <w:rPr>
+          <w:color w:val="BCBEC4"/>
+        </w:rPr>
+        <w:t>}</w:t>
+      </w:r>
+      <w:r>
+        <w:rPr>
+          <w:color w:val="BCBEC4"/>
+        </w:rPr>
+        <w:br/>
+        <w:t>}</w:t>
+      </w:r>
+      <w:r>
+        <w:rPr>
+          <w:color w:val="BCBEC4"/>
+        </w:rPr>
+        <w:br/>
+      </w:r>
+      <w:r>
+        <w:rPr>
+          <w:color w:val="BCBEC4"/>
+        </w:rPr>
+        <w:br/>
+      </w:r>
+      <w:r>
+        <w:rPr>
+          <w:color w:val="BCBEC4"/>
+        </w:rPr>
+        <w:br/>
+      </w:r>
+      <w:r>
+        <w:rPr>
+          <w:color w:val="CF8E6D"/>
+        </w:rPr>
+        <w:t xml:space="preserve">class </w:t>
+      </w:r>
+      <w:r>
+        <w:rPr>
+          <w:color w:val="BCBEC4"/>
+        </w:rPr>
+        <w:t xml:space="preserve">MyThread2 </w:t>
+      </w:r>
+      <w:r>
+        <w:rPr>
+          <w:color w:val="CF8E6D"/>
+        </w:rPr>
+        <w:t xml:space="preserve">extends </w:t>
+      </w:r>
+      <w:r>
+        <w:rPr>
+          <w:color w:val="BCBEC4"/>
+        </w:rPr>
+        <w:t>Thread{</w:t>
+      </w:r>
+      <w:r>
+        <w:rPr>
+          <w:color w:val="BCBEC4"/>
+        </w:rPr>
+        <w:br/>
+        <w:t xml:space="preserve">    Counter </w:t>
+      </w:r>
+      <w:proofErr w:type="spellStart"/>
+      <w:r>
+        <w:rPr>
+          <w:color w:val="C77DBB"/>
+        </w:rPr>
+        <w:t>counter</w:t>
+      </w:r>
+      <w:proofErr w:type="spellEnd"/>
+      <w:r>
+        <w:rPr>
+          <w:color w:val="BCBEC4"/>
+        </w:rPr>
+        <w:t>;</w:t>
+      </w:r>
+      <w:r>
+        <w:rPr>
+          <w:color w:val="BCBEC4"/>
+        </w:rPr>
+        <w:br/>
+      </w:r>
+      <w:r>
+        <w:rPr>
+          <w:color w:val="BCBEC4"/>
+        </w:rPr>
+        <w:br/>
+        <w:t xml:space="preserve">    </w:t>
+      </w:r>
+      <w:r>
+        <w:rPr>
+          <w:color w:val="CF8E6D"/>
+        </w:rPr>
+        <w:t xml:space="preserve">public </w:t>
+      </w:r>
+      <w:r>
+        <w:rPr>
+          <w:color w:val="56A8F5"/>
+        </w:rPr>
+        <w:t>MyThread2</w:t>
+      </w:r>
+      <w:r>
+        <w:rPr>
+          <w:color w:val="BCBEC4"/>
+        </w:rPr>
+        <w:t>(Counter counter){</w:t>
+      </w:r>
+      <w:r>
+        <w:rPr>
+          <w:color w:val="BCBEC4"/>
+        </w:rPr>
+        <w:br/>
+        <w:t xml:space="preserve">        </w:t>
+      </w:r>
+      <w:proofErr w:type="spellStart"/>
+      <w:r>
+        <w:rPr>
+          <w:color w:val="CF8E6D"/>
+        </w:rPr>
+        <w:t>this</w:t>
+      </w:r>
+      <w:r>
+        <w:rPr>
+          <w:color w:val="BCBEC4"/>
+        </w:rPr>
+        <w:t>.</w:t>
+      </w:r>
+      <w:r>
+        <w:rPr>
+          <w:color w:val="C77DBB"/>
+        </w:rPr>
+        <w:t>counter</w:t>
+      </w:r>
+      <w:proofErr w:type="spellEnd"/>
+      <w:r>
+        <w:rPr>
+          <w:color w:val="C77DBB"/>
+        </w:rPr>
+        <w:t xml:space="preserve"> </w:t>
+      </w:r>
+      <w:r>
+        <w:rPr>
+          <w:color w:val="BCBEC4"/>
+        </w:rPr>
+        <w:t>= counter;</w:t>
+      </w:r>
+      <w:r>
+        <w:rPr>
+          <w:color w:val="BCBEC4"/>
+        </w:rPr>
+        <w:br/>
+        <w:t xml:space="preserve">    }</w:t>
+      </w:r>
+      <w:r>
+        <w:rPr>
+          <w:color w:val="BCBEC4"/>
+        </w:rPr>
+        <w:br/>
+      </w:r>
+      <w:r>
+        <w:rPr>
+          <w:color w:val="BCBEC4"/>
+        </w:rPr>
+        <w:br/>
+        <w:t xml:space="preserve">    </w:t>
+      </w:r>
+      <w:r>
+        <w:rPr>
+          <w:color w:val="B3AE60"/>
+        </w:rPr>
+        <w:t>@Override</w:t>
+      </w:r>
+      <w:r>
+        <w:rPr>
+          <w:color w:val="B3AE60"/>
+        </w:rPr>
+        <w:br/>
+        <w:t xml:space="preserve">    </w:t>
+      </w:r>
+      <w:r>
+        <w:rPr>
+          <w:color w:val="CF8E6D"/>
+        </w:rPr>
+        <w:t xml:space="preserve">public void </w:t>
+      </w:r>
+      <w:r>
+        <w:rPr>
+          <w:color w:val="56A8F5"/>
+        </w:rPr>
+        <w:t>run</w:t>
+      </w:r>
+      <w:r>
+        <w:rPr>
+          <w:color w:val="BCBEC4"/>
+        </w:rPr>
+        <w:t>(){</w:t>
+      </w:r>
+      <w:r>
+        <w:rPr>
+          <w:color w:val="BCBEC4"/>
+        </w:rPr>
+        <w:br/>
+        <w:t xml:space="preserve">        </w:t>
+      </w:r>
+      <w:r>
+        <w:rPr>
+          <w:color w:val="CF8E6D"/>
+        </w:rPr>
+        <w:t>for</w:t>
+      </w:r>
+      <w:r>
+        <w:rPr>
+          <w:color w:val="BCBEC4"/>
+        </w:rPr>
+        <w:t>(</w:t>
+      </w:r>
+      <w:proofErr w:type="spellStart"/>
+      <w:r>
+        <w:rPr>
+          <w:color w:val="CF8E6D"/>
+        </w:rPr>
+        <w:t>int</w:t>
+      </w:r>
+      <w:proofErr w:type="spellEnd"/>
+      <w:r>
+        <w:rPr>
+          <w:color w:val="CF8E6D"/>
+        </w:rPr>
+        <w:t xml:space="preserve"> </w:t>
+      </w:r>
+      <w:proofErr w:type="spellStart"/>
+      <w:r>
+        <w:rPr>
+          <w:color w:val="BCBEC4"/>
+        </w:rPr>
+        <w:t>i</w:t>
+      </w:r>
+      <w:proofErr w:type="spellEnd"/>
+      <w:r>
+        <w:rPr>
+          <w:color w:val="BCBEC4"/>
+        </w:rPr>
+        <w:t>=</w:t>
+      </w:r>
+      <w:r>
+        <w:rPr>
+          <w:color w:val="2AACB8"/>
+        </w:rPr>
+        <w:t>0</w:t>
+      </w:r>
+      <w:r>
+        <w:rPr>
+          <w:color w:val="BCBEC4"/>
+        </w:rPr>
+        <w:t>;i&lt;</w:t>
+      </w:r>
+      <w:r>
+        <w:rPr>
+          <w:color w:val="2AACB8"/>
+        </w:rPr>
+        <w:t>1000</w:t>
+      </w:r>
+      <w:r>
+        <w:rPr>
+          <w:color w:val="BCBEC4"/>
+        </w:rPr>
+        <w:t>;i++) {</w:t>
+      </w:r>
+      <w:r>
+        <w:rPr>
+          <w:color w:val="BCBEC4"/>
+        </w:rPr>
+        <w:br/>
+        <w:t xml:space="preserve">            </w:t>
+      </w:r>
+      <w:proofErr w:type="spellStart"/>
+      <w:r>
+        <w:rPr>
+          <w:color w:val="C77DBB"/>
+        </w:rPr>
+        <w:t>counter</w:t>
+      </w:r>
+      <w:r>
+        <w:rPr>
+          <w:color w:val="BCBEC4"/>
+        </w:rPr>
+        <w:t>.increment</w:t>
+      </w:r>
+      <w:proofErr w:type="spellEnd"/>
+      <w:r>
+        <w:rPr>
+          <w:color w:val="BCBEC4"/>
+        </w:rPr>
+        <w:t>();</w:t>
+      </w:r>
+      <w:r>
+        <w:rPr>
+          <w:color w:val="BCBEC4"/>
+        </w:rPr>
+        <w:br/>
+        <w:t xml:space="preserve">        }</w:t>
+      </w:r>
+      <w:r>
+        <w:rPr>
+          <w:color w:val="BCBEC4"/>
+        </w:rPr>
+        <w:br/>
+        <w:t xml:space="preserve">    }</w:t>
+      </w:r>
+      <w:r>
+        <w:rPr>
+          <w:color w:val="BCBEC4"/>
+        </w:rPr>
+        <w:br/>
+        <w:t>}</w:t>
+      </w:r>
+      <w:r>
+        <w:rPr>
+          <w:color w:val="BCBEC4"/>
+        </w:rPr>
+        <w:br/>
+      </w:r>
+      <w:r>
+        <w:rPr>
+          <w:color w:val="BCBEC4"/>
+        </w:rPr>
+        <w:br/>
+      </w:r>
+      <w:r>
+        <w:rPr>
+          <w:color w:val="BCBEC4"/>
+        </w:rPr>
+        <w:br/>
+      </w:r>
+      <w:r>
+        <w:rPr>
+          <w:color w:val="CF8E6D"/>
+        </w:rPr>
+        <w:t xml:space="preserve">public class </w:t>
+      </w:r>
+      <w:proofErr w:type="spellStart"/>
+      <w:r>
+        <w:rPr>
+          <w:color w:val="BCBEC4"/>
+        </w:rPr>
+        <w:t>ThreadBasics</w:t>
+      </w:r>
+      <w:proofErr w:type="spellEnd"/>
+      <w:r>
+        <w:rPr>
+          <w:color w:val="BCBEC4"/>
+        </w:rPr>
+        <w:t xml:space="preserve"> {</w:t>
+      </w:r>
+      <w:r>
+        <w:rPr>
+          <w:color w:val="BCBEC4"/>
+        </w:rPr>
+        <w:br/>
+        <w:t xml:space="preserve">    </w:t>
+      </w:r>
+      <w:r>
+        <w:rPr>
+          <w:color w:val="CF8E6D"/>
+        </w:rPr>
+        <w:t xml:space="preserve">public static void </w:t>
+      </w:r>
+      <w:r>
+        <w:rPr>
+          <w:color w:val="56A8F5"/>
+        </w:rPr>
+        <w:t>main</w:t>
+      </w:r>
+      <w:r>
+        <w:rPr>
+          <w:color w:val="BCBEC4"/>
+        </w:rPr>
+        <w:t xml:space="preserve">(String[] </w:t>
+      </w:r>
+      <w:proofErr w:type="spellStart"/>
+      <w:r>
+        <w:rPr>
+          <w:color w:val="BCBEC4"/>
+        </w:rPr>
+        <w:t>args</w:t>
+      </w:r>
+      <w:proofErr w:type="spellEnd"/>
+      <w:r>
+        <w:rPr>
+          <w:color w:val="BCBEC4"/>
+        </w:rPr>
+        <w:t xml:space="preserve">) </w:t>
+      </w:r>
+      <w:r>
+        <w:rPr>
+          <w:color w:val="CF8E6D"/>
+        </w:rPr>
+        <w:t xml:space="preserve">throws </w:t>
+      </w:r>
+      <w:proofErr w:type="spellStart"/>
+      <w:r>
+        <w:rPr>
+          <w:color w:val="BCBEC4"/>
+        </w:rPr>
+        <w:t>InterruptedException</w:t>
+      </w:r>
+      <w:proofErr w:type="spellEnd"/>
+      <w:r>
+        <w:rPr>
+          <w:color w:val="BCBEC4"/>
+        </w:rPr>
+        <w:t xml:space="preserve"> {</w:t>
+      </w:r>
+      <w:r>
+        <w:rPr>
+          <w:color w:val="BCBEC4"/>
+        </w:rPr>
+        <w:br/>
+        <w:t xml:space="preserve">        Counter </w:t>
+      </w:r>
+      <w:proofErr w:type="spellStart"/>
+      <w:r>
+        <w:rPr>
+          <w:color w:val="BCBEC4"/>
+        </w:rPr>
+        <w:t>abc</w:t>
+      </w:r>
+      <w:proofErr w:type="spellEnd"/>
+      <w:r>
+        <w:rPr>
+          <w:color w:val="BCBEC4"/>
+        </w:rPr>
+        <w:t xml:space="preserve"> = </w:t>
+      </w:r>
+      <w:r>
+        <w:rPr>
+          <w:color w:val="CF8E6D"/>
+        </w:rPr>
+        <w:t xml:space="preserve">new </w:t>
+      </w:r>
+      <w:r>
+        <w:rPr>
+          <w:color w:val="BCBEC4"/>
+        </w:rPr>
+        <w:t>Counter();</w:t>
+      </w:r>
+      <w:r>
+        <w:rPr>
+          <w:color w:val="BCBEC4"/>
+        </w:rPr>
+        <w:br/>
+      </w:r>
+      <w:r>
+        <w:rPr>
+          <w:color w:val="BCBEC4"/>
+        </w:rPr>
+        <w:br/>
+        <w:t xml:space="preserve">        Thread t0 = </w:t>
+      </w:r>
+      <w:r>
+        <w:rPr>
+          <w:color w:val="CF8E6D"/>
+        </w:rPr>
+        <w:t xml:space="preserve">new </w:t>
+      </w:r>
+      <w:r>
+        <w:rPr>
+          <w:color w:val="BCBEC4"/>
+        </w:rPr>
+        <w:t>MyThread2(</w:t>
+      </w:r>
+      <w:proofErr w:type="spellStart"/>
+      <w:r>
+        <w:rPr>
+          <w:color w:val="BCBEC4"/>
+        </w:rPr>
+        <w:t>abc</w:t>
+      </w:r>
+      <w:proofErr w:type="spellEnd"/>
+      <w:r>
+        <w:rPr>
+          <w:color w:val="BCBEC4"/>
+        </w:rPr>
+        <w:t>);</w:t>
+      </w:r>
+      <w:r>
+        <w:rPr>
+          <w:color w:val="BCBEC4"/>
+        </w:rPr>
+        <w:br/>
+        <w:t xml:space="preserve">        MyThread2 t1 = </w:t>
+      </w:r>
+      <w:r>
+        <w:rPr>
+          <w:color w:val="CF8E6D"/>
+        </w:rPr>
+        <w:t xml:space="preserve">new </w:t>
+      </w:r>
+      <w:r>
+        <w:rPr>
+          <w:color w:val="BCBEC4"/>
+        </w:rPr>
+        <w:t>MyThread2(</w:t>
+      </w:r>
+      <w:proofErr w:type="spellStart"/>
+      <w:r>
+        <w:rPr>
+          <w:color w:val="BCBEC4"/>
+        </w:rPr>
+        <w:t>abc</w:t>
+      </w:r>
+      <w:proofErr w:type="spellEnd"/>
+      <w:r>
+        <w:rPr>
+          <w:color w:val="BCBEC4"/>
+        </w:rPr>
+        <w:t>);</w:t>
+      </w:r>
+      <w:r>
+        <w:rPr>
+          <w:color w:val="BCBEC4"/>
+        </w:rPr>
+        <w:br/>
+        <w:t xml:space="preserve">        </w:t>
+      </w:r>
+      <w:r>
+        <w:rPr>
+          <w:color w:val="BCBEC4"/>
+        </w:rPr>
+        <w:br/>
+        <w:t xml:space="preserve">        t0.start();</w:t>
+      </w:r>
+      <w:r>
+        <w:rPr>
+          <w:color w:val="BCBEC4"/>
+        </w:rPr>
+        <w:br/>
+        <w:t xml:space="preserve">        t1.start();</w:t>
+      </w:r>
+      <w:r>
+        <w:rPr>
+          <w:color w:val="BCBEC4"/>
+        </w:rPr>
+        <w:br/>
+      </w:r>
+      <w:r>
+        <w:rPr>
+          <w:color w:val="BCBEC4"/>
+        </w:rPr>
+        <w:br/>
+        <w:t xml:space="preserve">        t0.join();</w:t>
+      </w:r>
+      <w:r>
+        <w:rPr>
+          <w:color w:val="BCBEC4"/>
+        </w:rPr>
+        <w:br/>
+        <w:t xml:space="preserve">        t1.join();</w:t>
+      </w:r>
+      <w:r>
+        <w:rPr>
+          <w:color w:val="BCBEC4"/>
+        </w:rPr>
+        <w:br/>
+        <w:t xml:space="preserve">        </w:t>
+      </w:r>
+      <w:proofErr w:type="spellStart"/>
+      <w:proofErr w:type="gramStart"/>
+      <w:r>
+        <w:rPr>
+          <w:color w:val="BCBEC4"/>
+        </w:rPr>
+        <w:t>System.</w:t>
+      </w:r>
+      <w:r>
+        <w:rPr>
+          <w:i/>
+          <w:iCs/>
+          <w:color w:val="C77DBB"/>
+        </w:rPr>
+        <w:t>out</w:t>
+      </w:r>
+      <w:r>
+        <w:rPr>
+          <w:color w:val="BCBEC4"/>
+        </w:rPr>
+        <w:t>.println</w:t>
+      </w:r>
+      <w:proofErr w:type="spellEnd"/>
+      <w:r>
+        <w:rPr>
+          <w:color w:val="BCBEC4"/>
+        </w:rPr>
+        <w:t>(</w:t>
+      </w:r>
+      <w:proofErr w:type="spellStart"/>
+      <w:proofErr w:type="gramEnd"/>
+      <w:r>
+        <w:rPr>
+          <w:color w:val="BCBEC4"/>
+        </w:rPr>
+        <w:t>abc.</w:t>
+      </w:r>
+      <w:r>
+        <w:rPr>
+          <w:color w:val="C77DBB"/>
+        </w:rPr>
+        <w:t>counter</w:t>
+      </w:r>
+      <w:proofErr w:type="spellEnd"/>
+      <w:r>
+        <w:rPr>
+          <w:color w:val="BCBEC4"/>
+        </w:rPr>
+        <w:t>);</w:t>
+      </w:r>
+      <w:r>
+        <w:rPr>
+          <w:color w:val="BCBEC4"/>
+        </w:rPr>
+        <w:br/>
+        <w:t xml:space="preserve">    }</w:t>
+      </w:r>
+      <w:r>
+        <w:rPr>
+          <w:color w:val="BCBEC4"/>
+        </w:rPr>
+        <w:br/>
+        <w:t>}</w:t>
+      </w:r>
+    </w:p>
+    <w:p>
+      <w:pPr>
+        <w:rPr>
+          <w:lang w:eastAsia="en-IN"/>
+        </w:rPr>
+      </w:pPr>
+    </w:p>
+    <w:p>
+      <w:pPr>
         <w:pStyle w:val="Heading2"/>
         <w:spacing w:after="240"/>
         <w:rPr>
@@ -24693,7 +26093,6 @@
           <w:lang w:eastAsia="en-IN"/>
         </w:rPr>
       </w:pPr>
-      <w:bookmarkStart w:id="15" w:name="_Toc197853798"/>
       <w:r>
         <w:rPr>
           <w:rFonts w:eastAsia="Times New Roman"/>
@@ -24703,9 +26102,21 @@
           <w:lang w:eastAsia="en-IN"/>
         </w:rPr>
         <w:lastRenderedPageBreak/>
-        <w:t>5. Deadlock</w:t>
-      </w:r>
+        <w:t>5.</w:t>
+      </w:r>
+      <w:bookmarkStart w:id="15" w:name="_GoBack"/>
       <w:bookmarkEnd w:id="15"/>
+      <w:r>
+        <w:rPr>
+          <w:rFonts w:eastAsia="Times New Roman"/>
+          <w:b/>
+          <w:color w:val="1F4E79" w:themeColor="accent5" w:themeShade="80"/>
+          <w:sz w:val="40"/>
+          <w:lang w:eastAsia="en-IN"/>
+        </w:rPr>
+        <w:t xml:space="preserve"> Deadlock</w:t>
+      </w:r>
+      <w:bookmarkEnd w:id="14"/>
     </w:p>
     <w:p>
       <w:pPr>
@@ -30383,7 +31794,21 @@
           <w:sz w:val="24"/>
           <w:lang w:eastAsia="en-IN"/>
         </w:rPr>
-        <w:t>), the Executor Framework allows you to submit tasks for execution and let it manage the thread pool for you.</w:t>
+        <w:t>), the Executor Framework allows you to submit tasks for execution and let it manage the thread pool</w:t>
+      </w:r>
+      <w:r>
+        <w:rPr>
+          <w:sz w:val="24"/>
+          <w:lang w:eastAsia="en-IN"/>
+        </w:rPr>
+        <w:t xml:space="preserve"> (set of reusable threads)</w:t>
+      </w:r>
+      <w:r>
+        <w:rPr>
+          <w:sz w:val="24"/>
+          <w:lang w:eastAsia="en-IN"/>
+        </w:rPr>
+        <w:t xml:space="preserve"> for you.</w:t>
       </w:r>
     </w:p>
     <w:p>
@@ -39415,150 +40840,6 @@
       <w:pPr>
         <w:spacing w:before="240"/>
         <w:rPr>
-          <w:sz w:val="24"/>
-          <w:lang w:eastAsia="en-IN"/>
-        </w:rPr>
-      </w:pPr>
-    </w:p>
-    <w:p>
-      <w:pPr>
-        <w:spacing w:before="240"/>
-        <w:rPr>
-          <w:sz w:val="24"/>
-          <w:lang w:eastAsia="en-IN"/>
-        </w:rPr>
-      </w:pPr>
-    </w:p>
-    <w:p>
-      <w:pPr>
-        <w:spacing w:before="240"/>
-        <w:rPr>
-          <w:sz w:val="24"/>
-          <w:lang w:eastAsia="en-IN"/>
-        </w:rPr>
-      </w:pPr>
-    </w:p>
-    <w:p>
-      <w:pPr>
-        <w:spacing w:before="240"/>
-        <w:rPr>
-          <w:sz w:val="24"/>
-          <w:lang w:eastAsia="en-IN"/>
-        </w:rPr>
-      </w:pPr>
-    </w:p>
-    <w:p>
-      <w:pPr>
-        <w:spacing w:before="240"/>
-        <w:rPr>
-          <w:sz w:val="24"/>
-          <w:lang w:eastAsia="en-IN"/>
-        </w:rPr>
-      </w:pPr>
-    </w:p>
-    <w:p>
-      <w:pPr>
-        <w:spacing w:before="240"/>
-        <w:rPr>
-          <w:sz w:val="24"/>
-          <w:lang w:eastAsia="en-IN"/>
-        </w:rPr>
-      </w:pPr>
-    </w:p>
-    <w:p>
-      <w:pPr>
-        <w:spacing w:before="240"/>
-        <w:rPr>
-          <w:sz w:val="24"/>
-          <w:lang w:eastAsia="en-IN"/>
-        </w:rPr>
-      </w:pPr>
-    </w:p>
-    <w:p>
-      <w:pPr>
-        <w:spacing w:before="240"/>
-        <w:rPr>
-          <w:sz w:val="24"/>
-          <w:lang w:eastAsia="en-IN"/>
-        </w:rPr>
-      </w:pPr>
-    </w:p>
-    <w:p>
-      <w:pPr>
-        <w:spacing w:before="240"/>
-        <w:rPr>
-          <w:sz w:val="24"/>
-          <w:lang w:eastAsia="en-IN"/>
-        </w:rPr>
-      </w:pPr>
-    </w:p>
-    <w:p>
-      <w:pPr>
-        <w:spacing w:before="240"/>
-        <w:rPr>
-          <w:sz w:val="24"/>
-          <w:lang w:eastAsia="en-IN"/>
-        </w:rPr>
-      </w:pPr>
-    </w:p>
-    <w:p>
-      <w:pPr>
-        <w:spacing w:before="240"/>
-        <w:rPr>
-          <w:sz w:val="24"/>
-          <w:lang w:eastAsia="en-IN"/>
-        </w:rPr>
-      </w:pPr>
-    </w:p>
-    <w:p>
-      <w:pPr>
-        <w:spacing w:before="240"/>
-        <w:rPr>
-          <w:sz w:val="24"/>
-          <w:lang w:eastAsia="en-IN"/>
-        </w:rPr>
-      </w:pPr>
-    </w:p>
-    <w:p>
-      <w:pPr>
-        <w:spacing w:before="240"/>
-        <w:rPr>
-          <w:sz w:val="24"/>
-          <w:lang w:eastAsia="en-IN"/>
-        </w:rPr>
-      </w:pPr>
-    </w:p>
-    <w:p>
-      <w:pPr>
-        <w:spacing w:before="240"/>
-        <w:rPr>
-          <w:sz w:val="24"/>
-          <w:lang w:eastAsia="en-IN"/>
-        </w:rPr>
-      </w:pPr>
-    </w:p>
-    <w:p>
-      <w:pPr>
-        <w:spacing w:before="240"/>
-        <w:rPr>
-          <w:sz w:val="24"/>
-          <w:lang w:eastAsia="en-IN"/>
-        </w:rPr>
-      </w:pPr>
-    </w:p>
-    <w:p>
-      <w:pPr>
-        <w:spacing w:before="240"/>
-        <w:rPr>
-          <w:sz w:val="24"/>
-          <w:lang w:eastAsia="en-IN"/>
-        </w:rPr>
-      </w:pPr>
-    </w:p>
-    <w:p>
-      <w:pPr>
-        <w:spacing w:before="240"/>
-        <w:rPr>
           <w:b/>
           <w:sz w:val="24"/>
           <w:lang w:eastAsia="en-IN"/>
@@ -39570,6 +40851,7 @@
           <w:sz w:val="24"/>
           <w:lang w:eastAsia="en-IN"/>
         </w:rPr>
+        <w:lastRenderedPageBreak/>
         <w:t>What is output for this?</w:t>
       </w:r>
     </w:p>
@@ -40732,7 +42014,6 @@
           <w:sz w:val="24"/>
           <w:lang w:eastAsia="en-IN"/>
         </w:rPr>
-        <w:lastRenderedPageBreak/>
         <w:t>Ans</w:t>
       </w:r>
       <w:proofErr w:type="spellEnd"/>
@@ -41784,6 +43065,16 @@
           <w:lang w:eastAsia="en-IN"/>
         </w:rPr>
         <w:br/>
+      </w:r>
+      <w:r>
+        <w:rPr>
+          <w:rFonts w:ascii="Courier New" w:eastAsia="Times New Roman" w:hAnsi="Courier New" w:cs="Courier New"/>
+          <w:color w:val="BCBEC4"/>
+          <w:sz w:val="20"/>
+          <w:szCs w:val="20"/>
+          <w:lang w:eastAsia="en-IN"/>
+        </w:rPr>
+        <w:lastRenderedPageBreak/>
         <w:t xml:space="preserve">        </w:t>
       </w:r>
       <w:proofErr w:type="spellStart"/>
@@ -42297,7 +43588,7 @@
           <w:rPr>
             <w:noProof/>
           </w:rPr>
-          <w:t>15</w:t>
+          <w:t>33</w:t>
         </w:r>
         <w:r>
           <w:rPr>
@@ -48782,7 +50073,7 @@
 </file>
 
 <file path=customXml/itemProps1.xml><?xml version="1.0" encoding="utf-8"?>
-<ds:datastoreItem xmlns:ds="http://schemas.openxmlformats.org/officeDocument/2006/customXml" ds:itemID="{96FD650F-37C2-43BF-B11D-0718D9F5230D}">
+<ds:datastoreItem xmlns:ds="http://schemas.openxmlformats.org/officeDocument/2006/customXml" ds:itemID="{2A936791-40AD-4E12-AF91-AAB0C0AA925E}">
   <ds:schemaRefs>
     <ds:schemaRef ds:uri="http://schemas.openxmlformats.org/officeDocument/2006/bibliography"/>
   </ds:schemaRefs>

</xml_diff>